<commit_message>
I have check how we can  validate our field and compute the fields using api constrains, depends and onchange
</commit_message>
<xml_diff>
--- a/odoopractice.docx
+++ b/odoopractice.docx
@@ -1796,46 +1796,23 @@
         </w:rPr>
         <w:t xml:space="preserve">   at the form filling time we validate the field </w:t>
       </w:r>
-      <w:bookmarkStart w:id="0" w:name="_GoBack"/>
-      <w:bookmarkEnd w:id="0"/>
-    </w:p>
-    <w:p>
-      <w:pPr>
-        <w:rPr>
-          <w:lang w:val="en-US"/>
-        </w:rPr>
-      </w:pPr>
-    </w:p>
-    <w:p>
-      <w:pPr>
-        <w:rPr>
-          <w:lang w:val="en-US"/>
-        </w:rPr>
-      </w:pPr>
-    </w:p>
-    <w:p>
-      <w:pPr>
-        <w:rPr>
-          <w:lang w:val="en-US"/>
-        </w:rPr>
-      </w:pPr>
-      <w:proofErr w:type="spellStart"/>
-      <w:proofErr w:type="gramStart"/>
-      <w:r>
-        <w:rPr>
-          <w:lang w:val="en-US"/>
-        </w:rPr>
-        <w:t>Api</w:t>
-      </w:r>
-      <w:proofErr w:type="spellEnd"/>
-      <w:proofErr w:type="gramEnd"/>
-      <w:r>
-        <w:rPr>
-          <w:lang w:val="en-US"/>
-        </w:rPr>
-        <w:t xml:space="preserve"> key =</w:t>
-      </w:r>
-      <w:r>
+    </w:p>
+    <w:p>
+      <w:pPr>
+        <w:rPr>
+          <w:lang w:val="en-US"/>
+        </w:rPr>
+      </w:pPr>
+    </w:p>
+    <w:p>
+      <w:pPr>
+        <w:rPr>
+          <w:lang w:val="en-US"/>
+        </w:rPr>
+      </w:pPr>
+    </w:p>
+    <w:p>
+      <w:pPr>
         <w:rPr>
           <w:rFonts w:ascii="Consolas" w:hAnsi="Consolas"/>
           <w:color w:val="D2317B"/>
@@ -1843,8 +1820,61 @@
           <w:szCs w:val="17"/>
           <w:shd w:val="clear" w:color="auto" w:fill="FFFFFF"/>
         </w:rPr>
+      </w:pPr>
+      <w:proofErr w:type="spellStart"/>
+      <w:proofErr w:type="gramStart"/>
+      <w:r>
+        <w:rPr>
+          <w:lang w:val="en-US"/>
+        </w:rPr>
+        <w:t>Api</w:t>
+      </w:r>
+      <w:proofErr w:type="spellEnd"/>
+      <w:proofErr w:type="gramEnd"/>
+      <w:r>
+        <w:rPr>
+          <w:lang w:val="en-US"/>
+        </w:rPr>
+        <w:t xml:space="preserve"> key =</w:t>
+      </w:r>
+      <w:r>
+        <w:rPr>
+          <w:rFonts w:ascii="Consolas" w:hAnsi="Consolas"/>
+          <w:color w:val="D2317B"/>
+          <w:sz w:val="17"/>
+          <w:szCs w:val="17"/>
+          <w:shd w:val="clear" w:color="auto" w:fill="FFFFFF"/>
+        </w:rPr>
         <w:t>3e0e9ef770cb91f5a914ff4d99604306a40c906b</w:t>
       </w:r>
+    </w:p>
+    <w:p>
+      <w:r>
+        <w:t xml:space="preserve"> Compute </w:t>
+      </w:r>
+      <w:proofErr w:type="gramStart"/>
+      <w:r>
+        <w:t>fields  constraints</w:t>
+      </w:r>
+      <w:proofErr w:type="gramEnd"/>
+      <w:r>
+        <w:t xml:space="preserve">  in </w:t>
+      </w:r>
+      <w:proofErr w:type="spellStart"/>
+      <w:r>
+        <w:t>odoo</w:t>
+      </w:r>
+      <w:proofErr w:type="spellEnd"/>
+      <w:r>
+        <w:t>| validation Error</w:t>
+      </w:r>
+    </w:p>
+    <w:p>
+      <w:r>
+        <w:t>https://www.youtube.com/watch?v=PvsJCjtf4W8&amp;list=PLqRRLx0cl0hpu9zH6o8gq6ORBoW5xMtA-&amp;index=5</w:t>
+      </w:r>
+      <w:bookmarkStart w:id="0" w:name="_GoBack"/>
+      <w:bookmarkEnd w:id="0"/>
     </w:p>
     <w:sectPr>
       <w:pgSz w:w="11906" w:h="16838"/>

</xml_diff>